<commit_message>
Created stub for Lab 7 QGIS 2.8 update
</commit_message>
<xml_diff>
--- a/Module 7 Lab/QGIS 2.2 and Inkscape 0.48/Module 7 Lab.docx
+++ b/Module 7 Lab/QGIS 2.2 and Inkscape 0.48/Module 7 Lab.docx
@@ -4306,7 +4306,7 @@
     </w:lvl>
   </w:abstractNum>
   <w:abstractNum w:abstractNumId="990">
-    <w:nsid w:val="fa988805"/>
+    <w:nsid w:val="1550e2c3"/>
     <w:multiLevelType w:val="multilevel"/>
     <w:lvl w:ilvl="0">
       <w:numFmt w:val="bullet"/>
@@ -4387,7 +4387,7 @@
     </w:lvl>
   </w:abstractNum>
   <w:abstractNum w:abstractNumId="99412">
-    <w:nsid w:val="4e30f71c"/>
+    <w:nsid w:val="5294be7c"/>
     <w:multiLevelType w:val="multilevel"/>
     <w:lvl w:ilvl="0">
       <w:start w:val="2"/>
@@ -4475,7 +4475,7 @@
     </w:lvl>
   </w:abstractNum>
   <w:abstractNum w:abstractNumId="99414">
-    <w:nsid w:val="aa152b0b"/>
+    <w:nsid w:val="6e49d47c"/>
     <w:multiLevelType w:val="multilevel"/>
     <w:lvl w:ilvl="0">
       <w:start w:val="4"/>
@@ -4563,7 +4563,7 @@
     </w:lvl>
   </w:abstractNum>
   <w:abstractNum w:abstractNumId="991">
-    <w:nsid w:val="d98355d2"/>
+    <w:nsid w:val="3080346e"/>
     <w:multiLevelType w:val="multilevel"/>
     <w:lvl w:ilvl="0">
       <w:numFmt w:val="bullet"/>
@@ -4644,7 +4644,7 @@
     </w:lvl>
   </w:abstractNum>
   <w:abstractNum w:abstractNumId="99417">
-    <w:nsid w:val="489b9cea"/>
+    <w:nsid w:val="f81a88db"/>
     <w:multiLevelType w:val="multilevel"/>
     <w:lvl w:ilvl="0">
       <w:start w:val="7"/>
@@ -4732,7 +4732,7 @@
     </w:lvl>
   </w:abstractNum>
   <w:abstractNum w:abstractNumId="99418">
-    <w:nsid w:val="7ae36c13"/>
+    <w:nsid w:val="fa8c93ba"/>
     <w:multiLevelType w:val="multilevel"/>
     <w:lvl w:ilvl="0">
       <w:start w:val="8"/>
@@ -4820,7 +4820,7 @@
     </w:lvl>
   </w:abstractNum>
   <w:abstractNum w:abstractNumId="994112">
-    <w:nsid w:val="2a7634dd"/>
+    <w:nsid w:val="946c89d9"/>
     <w:multiLevelType w:val="multilevel"/>
     <w:lvl w:ilvl="0">
       <w:start w:val="12"/>
@@ -4908,7 +4908,7 @@
     </w:lvl>
   </w:abstractNum>
   <w:abstractNum w:abstractNumId="99731">
-    <w:nsid w:val="948bd1fc"/>
+    <w:nsid w:val="eff6fba5"/>
     <w:multiLevelType w:val="multilevel"/>
     <w:lvl w:ilvl="0">
       <w:start w:val="1"/>
@@ -4996,7 +4996,7 @@
     </w:lvl>
   </w:abstractNum>
   <w:abstractNum w:abstractNumId="99732">
-    <w:nsid w:val="2f9a2c76"/>
+    <w:nsid w:val="14ebc4e8"/>
     <w:multiLevelType w:val="multilevel"/>
     <w:lvl w:ilvl="0">
       <w:start w:val="2"/>
@@ -5084,7 +5084,7 @@
     </w:lvl>
   </w:abstractNum>
   <w:abstractNum w:abstractNumId="99733">
-    <w:nsid w:val="6911ac25"/>
+    <w:nsid w:val="67e7366a"/>
     <w:multiLevelType w:val="multilevel"/>
     <w:lvl w:ilvl="0">
       <w:start w:val="3"/>
@@ -5172,7 +5172,7 @@
     </w:lvl>
   </w:abstractNum>
   <w:abstractNum w:abstractNumId="99734">
-    <w:nsid w:val="336666a4"/>
+    <w:nsid w:val="972f39d3"/>
     <w:multiLevelType w:val="multilevel"/>
     <w:lvl w:ilvl="0">
       <w:start w:val="4"/>
@@ -5260,7 +5260,7 @@
     </w:lvl>
   </w:abstractNum>
   <w:abstractNum w:abstractNumId="994116">
-    <w:nsid w:val="e63daefc"/>
+    <w:nsid w:val="873da1e7"/>
     <w:multiLevelType w:val="multilevel"/>
     <w:lvl w:ilvl="0">
       <w:start w:val="16"/>
@@ -5348,7 +5348,7 @@
     </w:lvl>
   </w:abstractNum>
   <w:abstractNum w:abstractNumId="99411">
-    <w:nsid w:val="2feecd93"/>
+    <w:nsid w:val="1743e8f0"/>
     <w:multiLevelType w:val="multilevel"/>
     <w:lvl w:ilvl="0">
       <w:start w:val="1"/>
@@ -5436,7 +5436,7 @@
     </w:lvl>
   </w:abstractNum>
   <w:abstractNum w:abstractNumId="994113">
-    <w:nsid w:val="86977cf0"/>
+    <w:nsid w:val="93b399ac"/>
     <w:multiLevelType w:val="multilevel"/>
     <w:lvl w:ilvl="0">
       <w:start w:val="13"/>
@@ -5524,7 +5524,7 @@
     </w:lvl>
   </w:abstractNum>
   <w:abstractNum w:abstractNumId="994120">
-    <w:nsid w:val="8d34534c"/>
+    <w:nsid w:val="10b77a85"/>
     <w:multiLevelType w:val="multilevel"/>
     <w:lvl w:ilvl="0">
       <w:start w:val="20"/>
@@ -5612,7 +5612,7 @@
     </w:lvl>
   </w:abstractNum>
   <w:abstractNum w:abstractNumId="994124">
-    <w:nsid w:val="2e947830"/>
+    <w:nsid w:val="ecea05bd"/>
     <w:multiLevelType w:val="multilevel"/>
     <w:lvl w:ilvl="0">
       <w:start w:val="24"/>
@@ -5700,7 +5700,7 @@
     </w:lvl>
   </w:abstractNum>
   <w:abstractNum w:abstractNumId="994126">
-    <w:nsid w:val="89f76c7e"/>
+    <w:nsid w:val="28a80a63"/>
     <w:multiLevelType w:val="multilevel"/>
     <w:lvl w:ilvl="0">
       <w:start w:val="26"/>
@@ -5788,7 +5788,7 @@
     </w:lvl>
   </w:abstractNum>
   <w:abstractNum w:abstractNumId="994132">
-    <w:nsid w:val="c0d99cf6"/>
+    <w:nsid w:val="67a33fd0"/>
     <w:multiLevelType w:val="multilevel"/>
     <w:lvl w:ilvl="0">
       <w:start w:val="32"/>
@@ -5876,7 +5876,7 @@
     </w:lvl>
   </w:abstractNum>
   <w:abstractNum w:abstractNumId="994135">
-    <w:nsid w:val="15b0d9a7"/>
+    <w:nsid w:val="94efeffc"/>
     <w:multiLevelType w:val="multilevel"/>
     <w:lvl w:ilvl="0">
       <w:start w:val="35"/>
@@ -5964,7 +5964,7 @@
     </w:lvl>
   </w:abstractNum>
   <w:abstractNum w:abstractNumId="994140">
-    <w:nsid w:val="ac7a90a9"/>
+    <w:nsid w:val="ca162b0f"/>
     <w:multiLevelType w:val="multilevel"/>
     <w:lvl w:ilvl="0">
       <w:start w:val="40"/>
@@ -6052,7 +6052,7 @@
     </w:lvl>
   </w:abstractNum>
   <w:abstractNum w:abstractNumId="994143">
-    <w:nsid w:val="bd29d58f"/>
+    <w:nsid w:val="c671efa6"/>
     <w:multiLevelType w:val="multilevel"/>
     <w:lvl w:ilvl="0">
       <w:start w:val="43"/>
@@ -6140,7 +6140,7 @@
     </w:lvl>
   </w:abstractNum>
   <w:abstractNum w:abstractNumId="994150">
-    <w:nsid w:val="b65c43bc"/>
+    <w:nsid w:val="6c31aef5"/>
     <w:multiLevelType w:val="multilevel"/>
     <w:lvl w:ilvl="0">
       <w:start w:val="50"/>
@@ -6228,7 +6228,7 @@
     </w:lvl>
   </w:abstractNum>
   <w:abstractNum w:abstractNumId="994155">
-    <w:nsid w:val="57c89341"/>
+    <w:nsid w:val="49539b30"/>
     <w:multiLevelType w:val="multilevel"/>
     <w:lvl w:ilvl="0">
       <w:start w:val="55"/>
@@ -6316,7 +6316,7 @@
     </w:lvl>
   </w:abstractNum>
   <w:abstractNum w:abstractNumId="994156">
-    <w:nsid w:val="a53b6d67"/>
+    <w:nsid w:val="dd4a89d6"/>
     <w:multiLevelType w:val="multilevel"/>
     <w:lvl w:ilvl="0">
       <w:start w:val="56"/>
@@ -6404,7 +6404,7 @@
     </w:lvl>
   </w:abstractNum>
   <w:abstractNum w:abstractNumId="994159">
-    <w:nsid w:val="d2224de0"/>
+    <w:nsid w:val="30321db8"/>
     <w:multiLevelType w:val="multilevel"/>
     <w:lvl w:ilvl="0">
       <w:start w:val="59"/>
@@ -6492,7 +6492,7 @@
     </w:lvl>
   </w:abstractNum>
   <w:abstractNum w:abstractNumId="994162">
-    <w:nsid w:val="7e26f81e"/>
+    <w:nsid w:val="d7e529a3"/>
     <w:multiLevelType w:val="multilevel"/>
     <w:lvl w:ilvl="0">
       <w:start w:val="62"/>
@@ -6580,7 +6580,7 @@
     </w:lvl>
   </w:abstractNum>
   <w:abstractNum w:abstractNumId="994165">
-    <w:nsid w:val="21c764dd"/>
+    <w:nsid w:val="b01329ca"/>
     <w:multiLevelType w:val="multilevel"/>
     <w:lvl w:ilvl="0">
       <w:start w:val="65"/>

</xml_diff>